<commit_message>
SCRUM and daily log
</commit_message>
<xml_diff>
--- a/Scrum/PROJECT PERIOD SCHEDUELE.docx
+++ b/Scrum/PROJECT PERIOD SCHEDUELE.docx
@@ -11,14 +11,14 @@
       </w:tblPr>
       <w:tblGrid>
         <w:gridCol w:w="1561"/>
-        <w:gridCol w:w="1124"/>
-        <w:gridCol w:w="1103"/>
-        <w:gridCol w:w="1095"/>
-        <w:gridCol w:w="1222"/>
-        <w:gridCol w:w="1095"/>
-        <w:gridCol w:w="968"/>
-        <w:gridCol w:w="1222"/>
-        <w:gridCol w:w="1095"/>
+        <w:gridCol w:w="1105"/>
+        <w:gridCol w:w="1105"/>
+        <w:gridCol w:w="1561"/>
+        <w:gridCol w:w="1106"/>
+        <w:gridCol w:w="1012"/>
+        <w:gridCol w:w="917"/>
+        <w:gridCol w:w="1106"/>
+        <w:gridCol w:w="1012"/>
       </w:tblGrid>
       <w:tr>
         <w:tc>
@@ -226,6 +226,7 @@
             </w:pPr>
             <w:r>
               <w:rPr>
+                <w:color w:val="FF0000"/>
                 <w:sz w:val="24"/>
               </w:rPr>
               <w:t>14:15-18:00</w:t>
@@ -246,32 +247,29 @@
             </w:pPr>
             <w:r>
               <w:rPr>
-                <w:sz w:val="24"/>
-              </w:rPr>
-              <w:t>13</w:t>
-            </w:r>
-            <w:r>
-              <w:rPr>
-                <w:sz w:val="24"/>
-              </w:rPr>
-              <w:t>:00-18:00</w:t>
-            </w:r>
-          </w:p>
-        </w:tc>
-        <w:tc>
-          <w:tcPr>
-            <w:tcW w:w="1134" w:type="dxa"/>
-          </w:tcPr>
-          <w:p>
-            <w:pPr>
-              <w:jc w:val="center"/>
-              <w:rPr>
-                <w:b/>
-                <w:sz w:val="24"/>
-              </w:rPr>
-            </w:pPr>
-            <w:r>
-              <w:rPr>
+                <w:color w:val="FF0000"/>
+                <w:sz w:val="24"/>
+              </w:rPr>
+              <w:t>13:00-18:00</w:t>
+            </w:r>
+          </w:p>
+        </w:tc>
+        <w:tc>
+          <w:tcPr>
+            <w:tcW w:w="1134" w:type="dxa"/>
+          </w:tcPr>
+          <w:p>
+            <w:pPr>
+              <w:jc w:val="center"/>
+              <w:rPr>
+                <w:b/>
+                <w:color w:val="FF0000"/>
+                <w:sz w:val="24"/>
+              </w:rPr>
+            </w:pPr>
+            <w:r>
+              <w:rPr>
+                <w:color w:val="FF0000"/>
                 <w:sz w:val="24"/>
               </w:rPr>
               <w:t>12:00-18:00</w:t>
@@ -287,11 +285,13 @@
               <w:jc w:val="center"/>
               <w:rPr>
                 <w:b/>
-                <w:sz w:val="24"/>
-              </w:rPr>
-            </w:pPr>
-            <w:r>
-              <w:rPr>
+                <w:color w:val="FF0000"/>
+                <w:sz w:val="24"/>
+              </w:rPr>
+            </w:pPr>
+            <w:r>
+              <w:rPr>
+                <w:color w:val="FF0000"/>
                 <w:sz w:val="24"/>
               </w:rPr>
               <w:t>9:00-16:00</w:t>
@@ -383,6 +383,7 @@
             </w:pPr>
             <w:r>
               <w:rPr>
+                <w:color w:val="385623" w:themeColor="accent6" w:themeShade="80"/>
                 <w:sz w:val="24"/>
               </w:rPr>
               <w:t>Review meeting</w:t>
@@ -397,11 +398,13 @@
             <w:pPr>
               <w:jc w:val="center"/>
               <w:rPr>
-                <w:sz w:val="24"/>
-              </w:rPr>
-            </w:pPr>
-            <w:r>
-              <w:rPr>
+                <w:i/>
+                <w:sz w:val="24"/>
+              </w:rPr>
+            </w:pPr>
+            <w:r>
+              <w:rPr>
+                <w:i/>
                 <w:sz w:val="24"/>
               </w:rPr>
               <w:t>Working on tasks</w:t>
@@ -417,23 +420,39 @@
               <w:jc w:val="center"/>
               <w:rPr>
                 <w:b/>
-                <w:sz w:val="24"/>
-              </w:rPr>
-            </w:pPr>
-          </w:p>
-        </w:tc>
-        <w:tc>
-          <w:tcPr>
-            <w:tcW w:w="1134" w:type="dxa"/>
-          </w:tcPr>
-          <w:p>
-            <w:pPr>
-              <w:jc w:val="center"/>
-              <w:rPr>
-                <w:b/>
-                <w:sz w:val="24"/>
-              </w:rPr>
-            </w:pPr>
+                <w:i/>
+                <w:sz w:val="24"/>
+              </w:rPr>
+            </w:pPr>
+            <w:r>
+              <w:rPr>
+                <w:i/>
+                <w:sz w:val="24"/>
+              </w:rPr>
+              <w:t>Working on tasks</w:t>
+            </w:r>
+          </w:p>
+        </w:tc>
+        <w:tc>
+          <w:tcPr>
+            <w:tcW w:w="1134" w:type="dxa"/>
+          </w:tcPr>
+          <w:p>
+            <w:pPr>
+              <w:jc w:val="center"/>
+              <w:rPr>
+                <w:b/>
+                <w:i/>
+                <w:sz w:val="24"/>
+              </w:rPr>
+            </w:pPr>
+            <w:r>
+              <w:rPr>
+                <w:i/>
+                <w:sz w:val="24"/>
+              </w:rPr>
+              <w:t>Working on tasks</w:t>
+            </w:r>
           </w:p>
         </w:tc>
         <w:tc>
@@ -516,11 +535,13 @@
             <w:pPr>
               <w:jc w:val="center"/>
               <w:rPr>
-                <w:sz w:val="24"/>
-              </w:rPr>
-            </w:pPr>
-            <w:r>
-              <w:rPr>
+                <w:color w:val="525252" w:themeColor="accent3" w:themeShade="80"/>
+                <w:sz w:val="24"/>
+              </w:rPr>
+            </w:pPr>
+            <w:r>
+              <w:rPr>
+                <w:color w:val="525252" w:themeColor="accent3" w:themeShade="80"/>
                 <w:sz w:val="24"/>
               </w:rPr>
               <w:t>Retrospective</w:t>
@@ -535,6 +556,7 @@
             </w:pPr>
             <w:r>
               <w:rPr>
+                <w:color w:val="525252" w:themeColor="accent3" w:themeShade="80"/>
                 <w:sz w:val="24"/>
               </w:rPr>
               <w:t>meeting</w:t>
@@ -549,11 +571,13 @@
             <w:pPr>
               <w:jc w:val="center"/>
               <w:rPr>
-                <w:sz w:val="24"/>
-              </w:rPr>
-            </w:pPr>
-            <w:r>
-              <w:rPr>
+                <w:color w:val="2F5496" w:themeColor="accent1" w:themeShade="BF"/>
+                <w:sz w:val="24"/>
+              </w:rPr>
+            </w:pPr>
+            <w:r>
+              <w:rPr>
+                <w:color w:val="2F5496" w:themeColor="accent1" w:themeShade="BF"/>
                 <w:sz w:val="24"/>
               </w:rPr>
               <w:t>Daily</w:t>
@@ -563,11 +587,13 @@
             <w:pPr>
               <w:jc w:val="center"/>
               <w:rPr>
-                <w:sz w:val="24"/>
-              </w:rPr>
-            </w:pPr>
-            <w:r>
-              <w:rPr>
+                <w:color w:val="2F5496" w:themeColor="accent1" w:themeShade="BF"/>
+                <w:sz w:val="24"/>
+              </w:rPr>
+            </w:pPr>
+            <w:r>
+              <w:rPr>
+                <w:color w:val="2F5496" w:themeColor="accent1" w:themeShade="BF"/>
                 <w:sz w:val="24"/>
               </w:rPr>
               <w:t>log</w:t>
@@ -583,6 +609,7 @@
             </w:pPr>
             <w:r>
               <w:rPr>
+                <w:color w:val="2F5496" w:themeColor="accent1" w:themeShade="BF"/>
                 <w:sz w:val="24"/>
               </w:rPr>
               <w:t>meeting</w:t>
@@ -597,24 +624,70 @@
             <w:pPr>
               <w:jc w:val="center"/>
               <w:rPr>
-                <w:b/>
-                <w:sz w:val="24"/>
-              </w:rPr>
-            </w:pPr>
-          </w:p>
-        </w:tc>
-        <w:tc>
-          <w:tcPr>
-            <w:tcW w:w="1134" w:type="dxa"/>
-          </w:tcPr>
-          <w:p>
-            <w:pPr>
-              <w:jc w:val="center"/>
-              <w:rPr>
-                <w:b/>
-                <w:sz w:val="24"/>
-              </w:rPr>
-            </w:pPr>
+                <w:color w:val="2F5496" w:themeColor="accent1" w:themeShade="BF"/>
+                <w:sz w:val="24"/>
+              </w:rPr>
+            </w:pPr>
+            <w:r>
+              <w:rPr>
+                <w:color w:val="2F5496" w:themeColor="accent1" w:themeShade="BF"/>
+                <w:sz w:val="24"/>
+              </w:rPr>
+              <w:t>Daily</w:t>
+            </w:r>
+          </w:p>
+          <w:p>
+            <w:pPr>
+              <w:jc w:val="center"/>
+              <w:rPr>
+                <w:color w:val="2F5496" w:themeColor="accent1" w:themeShade="BF"/>
+                <w:sz w:val="24"/>
+              </w:rPr>
+            </w:pPr>
+            <w:r>
+              <w:rPr>
+                <w:color w:val="2F5496" w:themeColor="accent1" w:themeShade="BF"/>
+                <w:sz w:val="24"/>
+              </w:rPr>
+              <w:t>log</w:t>
+            </w:r>
+          </w:p>
+          <w:p>
+            <w:pPr>
+              <w:jc w:val="center"/>
+              <w:rPr>
+                <w:b/>
+                <w:sz w:val="24"/>
+              </w:rPr>
+            </w:pPr>
+            <w:r>
+              <w:rPr>
+                <w:color w:val="2F5496" w:themeColor="accent1" w:themeShade="BF"/>
+                <w:sz w:val="24"/>
+              </w:rPr>
+              <w:t>meeting</w:t>
+            </w:r>
+          </w:p>
+        </w:tc>
+        <w:tc>
+          <w:tcPr>
+            <w:tcW w:w="1134" w:type="dxa"/>
+          </w:tcPr>
+          <w:p>
+            <w:pPr>
+              <w:jc w:val="center"/>
+              <w:rPr>
+                <w:b/>
+                <w:sz w:val="24"/>
+              </w:rPr>
+            </w:pPr>
+            <w:r>
+              <w:rPr>
+                <w:color w:val="385623" w:themeColor="accent6" w:themeShade="80"/>
+                <w:sz w:val="24"/>
+              </w:rPr>
+              <w:t>Review meeting</w:t>
+            </w:r>
           </w:p>
         </w:tc>
         <w:tc>
@@ -702,6 +775,7 @@
             </w:pPr>
             <w:r>
               <w:rPr>
+                <w:color w:val="833C0B" w:themeColor="accent2" w:themeShade="80"/>
                 <w:sz w:val="24"/>
               </w:rPr>
               <w:t>Planning meeting</w:t>
@@ -744,10 +818,33 @@
             <w:pPr>
               <w:jc w:val="center"/>
               <w:rPr>
-                <w:b/>
-                <w:sz w:val="24"/>
-              </w:rPr>
-            </w:pPr>
+                <w:color w:val="525252" w:themeColor="accent3" w:themeShade="80"/>
+                <w:sz w:val="24"/>
+              </w:rPr>
+            </w:pPr>
+            <w:r>
+              <w:rPr>
+                <w:color w:val="525252" w:themeColor="accent3" w:themeShade="80"/>
+                <w:sz w:val="24"/>
+              </w:rPr>
+              <w:t>Retrospective</w:t>
+            </w:r>
+          </w:p>
+          <w:p>
+            <w:pPr>
+              <w:jc w:val="center"/>
+              <w:rPr>
+                <w:b/>
+                <w:sz w:val="24"/>
+              </w:rPr>
+            </w:pPr>
+            <w:r>
+              <w:rPr>
+                <w:color w:val="525252" w:themeColor="accent3" w:themeShade="80"/>
+                <w:sz w:val="24"/>
+              </w:rPr>
+              <w:t>meeting</w:t>
+            </w:r>
           </w:p>
         </w:tc>
         <w:tc>
@@ -830,11 +927,13 @@
             <w:pPr>
               <w:jc w:val="center"/>
               <w:rPr>
-                <w:sz w:val="24"/>
-              </w:rPr>
-            </w:pPr>
-            <w:r>
-              <w:rPr>
+                <w:i/>
+                <w:sz w:val="24"/>
+              </w:rPr>
+            </w:pPr>
+            <w:r>
+              <w:rPr>
+                <w:i/>
                 <w:sz w:val="24"/>
               </w:rPr>
               <w:t xml:space="preserve">Working on tasks </w:t>
@@ -881,6 +980,13 @@
                 <w:sz w:val="24"/>
               </w:rPr>
             </w:pPr>
+            <w:r>
+              <w:rPr>
+                <w:color w:val="833C0B" w:themeColor="accent2" w:themeShade="80"/>
+                <w:sz w:val="24"/>
+              </w:rPr>
+              <w:t>Planning meeting</w:t>
+            </w:r>
           </w:p>
         </w:tc>
         <w:tc>
@@ -963,11 +1069,13 @@
             <w:pPr>
               <w:jc w:val="center"/>
               <w:rPr>
-                <w:sz w:val="24"/>
-              </w:rPr>
-            </w:pPr>
-            <w:r>
-              <w:rPr>
+                <w:color w:val="2F5496" w:themeColor="accent1" w:themeShade="BF"/>
+                <w:sz w:val="24"/>
+              </w:rPr>
+            </w:pPr>
+            <w:r>
+              <w:rPr>
+                <w:color w:val="2F5496" w:themeColor="accent1" w:themeShade="BF"/>
                 <w:sz w:val="24"/>
               </w:rPr>
               <w:t>Daily log</w:t>
@@ -982,6 +1090,7 @@
             </w:pPr>
             <w:r>
               <w:rPr>
+                <w:color w:val="2F5496" w:themeColor="accent1" w:themeShade="BF"/>
                 <w:sz w:val="24"/>
               </w:rPr>
               <w:t>meeting</w:t>
@@ -1025,9 +1134,17 @@
               <w:jc w:val="center"/>
               <w:rPr>
                 <w:b/>
-                <w:sz w:val="24"/>
-              </w:rPr>
-            </w:pPr>
+                <w:i/>
+                <w:sz w:val="24"/>
+              </w:rPr>
+            </w:pPr>
+            <w:r>
+              <w:rPr>
+                <w:i/>
+                <w:sz w:val="24"/>
+              </w:rPr>
+              <w:t>Working on tasks</w:t>
+            </w:r>
           </w:p>
         </w:tc>
         <w:tc>
@@ -1152,10 +1269,33 @@
             <w:pPr>
               <w:jc w:val="center"/>
               <w:rPr>
-                <w:b/>
-                <w:sz w:val="24"/>
-              </w:rPr>
-            </w:pPr>
+                <w:color w:val="2F5496" w:themeColor="accent1" w:themeShade="BF"/>
+                <w:sz w:val="24"/>
+              </w:rPr>
+            </w:pPr>
+            <w:r>
+              <w:rPr>
+                <w:color w:val="2F5496" w:themeColor="accent1" w:themeShade="BF"/>
+                <w:sz w:val="24"/>
+              </w:rPr>
+              <w:t>Daily log</w:t>
+            </w:r>
+          </w:p>
+          <w:p>
+            <w:pPr>
+              <w:jc w:val="center"/>
+              <w:rPr>
+                <w:b/>
+                <w:sz w:val="24"/>
+              </w:rPr>
+            </w:pPr>
+            <w:r>
+              <w:rPr>
+                <w:color w:val="2F5496" w:themeColor="accent1" w:themeShade="BF"/>
+                <w:sz w:val="24"/>
+              </w:rPr>
+              <w:t>meeting</w:t>
+            </w:r>
           </w:p>
         </w:tc>
         <w:tc>
@@ -1235,26 +1375,67 @@
         <w:jc w:val="center"/>
         <w:rPr>
           <w:b/>
-          <w:sz w:val="24"/>
+          <w:color w:val="000000" w:themeColor="text1"/>
+          <w:sz w:val="28"/>
+          <w:szCs w:val="28"/>
+          <w14:textOutline w14:w="0" w14:cap="flat" w14:cmpd="sng" w14:algn="ctr">
+            <w14:noFill/>
+            <w14:prstDash w14:val="solid"/>
+            <w14:round/>
+          </w14:textOutline>
         </w:rPr>
       </w:pPr>
-      <w:bookmarkStart w:id="0" w:name="_GoBack"/>
       <w:r>
         <w:rPr>
           <w:b/>
-          <w:sz w:val="24"/>
+          <w:color w:val="000000" w:themeColor="text1"/>
+          <w:sz w:val="28"/>
+          <w:szCs w:val="28"/>
+          <w14:textOutline w14:w="0" w14:cap="flat" w14:cmpd="sng" w14:algn="ctr">
+            <w14:noFill/>
+            <w14:prstDash w14:val="solid"/>
+            <w14:round/>
+          </w14:textOutline>
         </w:rPr>
         <w:t>PROJECT PERIOD</w:t>
       </w:r>
       <w:r>
         <w:rPr>
           <w:b/>
-          <w:sz w:val="24"/>
+          <w:color w:val="000000" w:themeColor="text1"/>
+          <w:sz w:val="28"/>
+          <w:szCs w:val="28"/>
+          <w14:textOutline w14:w="0" w14:cap="flat" w14:cmpd="sng" w14:algn="ctr">
+            <w14:noFill/>
+            <w14:prstDash w14:val="solid"/>
+            <w14:round/>
+          </w14:textOutline>
         </w:rPr>
         <w:t xml:space="preserve"> SCHEDUELE</w:t>
       </w:r>
+      <w:bookmarkStart w:id="0" w:name="_GoBack"/>
+      <w:bookmarkEnd w:id="0"/>
     </w:p>
-    <w:bookmarkEnd w:id="0"/>
+    <w:p>
+      <w:pPr>
+        <w:jc w:val="center"/>
+        <w:rPr>
+          <w:color w:val="000000" w:themeColor="text1"/>
+          <w:sz w:val="28"/>
+          <w:szCs w:val="28"/>
+          <w14:shadow w14:blurRad="38100" w14:dist="19050" w14:dir="2700000" w14:sx="100000" w14:sy="100000" w14:kx="0" w14:ky="0" w14:algn="tl">
+            <w14:schemeClr w14:val="dk1">
+              <w14:alpha w14:val="60000"/>
+            </w14:schemeClr>
+          </w14:shadow>
+          <w14:textOutline w14:w="0" w14:cap="flat" w14:cmpd="sng" w14:algn="ctr">
+            <w14:noFill/>
+            <w14:prstDash w14:val="solid"/>
+            <w14:round/>
+          </w14:textOutline>
+        </w:rPr>
+      </w:pPr>
+    </w:p>
     <w:p>
       <w:pPr>
         <w:jc w:val="center"/>

</xml_diff>